<commit_message>
chore: update NOFO docs
</commit_message>
<xml_diff>
--- a/static/grants/20181102rsatmat/RSATNOFO2018.docx
+++ b/static/grants/20181102rsatmat/RSATNOFO2018.docx
@@ -4314,8 +4314,6 @@
               </w:rPr>
               <w:t>November 2</w:t>
             </w:r>
-            <w:bookmarkStart w:id="0" w:name="_GoBack"/>
-            <w:bookmarkEnd w:id="0"/>
             <w:r>
               <w:rPr>
                 <w:color w:val="auto"/>
@@ -4387,7 +4385,7 @@
               <w:rPr>
                 <w:color w:val="auto"/>
               </w:rPr>
-              <w:t>Friday, November 30</w:t>
+              <w:t>Monday, December 31</w:t>
             </w:r>
             <w:r>
               <w:rPr>
@@ -4849,12 +4847,12 @@
         <w:pStyle w:val="Heading1"/>
         <w:jc w:val="center"/>
       </w:pPr>
-      <w:bookmarkStart w:id="1" w:name="_Toc528163624"/>
+      <w:bookmarkStart w:id="0" w:name="_Toc528163624"/>
       <w:r>
         <w:lastRenderedPageBreak/>
         <w:t>RELEVANT TERMINOLOGY</w:t>
       </w:r>
-      <w:bookmarkEnd w:id="1"/>
+      <w:bookmarkEnd w:id="0"/>
     </w:p>
     <w:p>
       <w:pPr>
@@ -5381,12 +5379,12 @@
         <w:pStyle w:val="Heading1"/>
         <w:ind w:left="0"/>
       </w:pPr>
-      <w:bookmarkStart w:id="2" w:name="_Toc528163625"/>
+      <w:bookmarkStart w:id="1" w:name="_Toc528163625"/>
       <w:r>
         <w:lastRenderedPageBreak/>
         <w:t>1. PROGRAM DESCRIPTION</w:t>
       </w:r>
-      <w:bookmarkEnd w:id="2"/>
+      <w:bookmarkEnd w:id="1"/>
     </w:p>
     <w:p>
       <w:pPr>
@@ -5479,11 +5477,11 @@
         <w:pStyle w:val="Heading2"/>
         <w:ind w:left="215"/>
       </w:pPr>
-      <w:bookmarkStart w:id="3" w:name="_Toc528163626"/>
+      <w:bookmarkStart w:id="2" w:name="_Toc528163626"/>
       <w:r>
         <w:t>Authorizing Statutes</w:t>
       </w:r>
-      <w:bookmarkEnd w:id="3"/>
+      <w:bookmarkEnd w:id="2"/>
     </w:p>
     <w:p>
       <w:pPr>
@@ -5584,7 +5582,7 @@
         <w:pStyle w:val="Heading1"/>
         <w:ind w:left="0"/>
       </w:pPr>
-      <w:bookmarkStart w:id="4" w:name="_Toc528163627"/>
+      <w:bookmarkStart w:id="3" w:name="_Toc528163627"/>
       <w:r>
         <w:t xml:space="preserve">2.  </w:t>
       </w:r>
@@ -5594,7 +5592,7 @@
       <w:r>
         <w:t>ACKGROUND</w:t>
       </w:r>
-      <w:bookmarkEnd w:id="4"/>
+      <w:bookmarkEnd w:id="3"/>
     </w:p>
     <w:p>
       <w:pPr>
@@ -5852,12 +5850,12 @@
         <w:pStyle w:val="Heading1"/>
         <w:ind w:left="0"/>
       </w:pPr>
-      <w:bookmarkStart w:id="5" w:name="_Toc528163628"/>
+      <w:bookmarkStart w:id="4" w:name="_Toc528163628"/>
       <w:r>
         <w:lastRenderedPageBreak/>
         <w:t>3. PROGRAM DESIGN &amp; REQUIREMENTS</w:t>
       </w:r>
-      <w:bookmarkEnd w:id="5"/>
+      <w:bookmarkEnd w:id="4"/>
     </w:p>
     <w:p>
       <w:pPr>
@@ -5932,16 +5930,16 @@
         <w:pStyle w:val="Heading2"/>
         <w:ind w:left="215"/>
       </w:pPr>
-      <w:bookmarkStart w:id="6" w:name="_Toc517431873"/>
-      <w:bookmarkStart w:id="7" w:name="_Toc528163629"/>
+      <w:bookmarkStart w:id="5" w:name="_Toc517431873"/>
+      <w:bookmarkStart w:id="6" w:name="_Toc528163629"/>
       <w:r>
         <w:t xml:space="preserve">A. </w:t>
       </w:r>
       <w:r>
         <w:t>Program Categories</w:t>
       </w:r>
+      <w:bookmarkEnd w:id="5"/>
       <w:bookmarkEnd w:id="6"/>
-      <w:bookmarkEnd w:id="7"/>
     </w:p>
     <w:p>
       <w:pPr>
@@ -6043,25 +6041,25 @@
       <w:pPr>
         <w:pStyle w:val="Heading2"/>
       </w:pPr>
-      <w:bookmarkStart w:id="8" w:name="_Toc528163630"/>
+      <w:bookmarkStart w:id="7" w:name="_Toc528163630"/>
       <w:r>
         <w:t>Program Elements</w:t>
       </w:r>
-      <w:bookmarkEnd w:id="8"/>
+      <w:bookmarkEnd w:id="7"/>
     </w:p>
     <w:p>
       <w:pPr>
         <w:pStyle w:val="Heading3"/>
         <w:ind w:left="0"/>
       </w:pPr>
-      <w:bookmarkStart w:id="9" w:name="_Toc528163631"/>
+      <w:bookmarkStart w:id="8" w:name="_Toc528163631"/>
       <w:r>
         <w:t xml:space="preserve">1. </w:t>
       </w:r>
       <w:r>
         <w:t>Corrections-based substance use disorder treatment</w:t>
       </w:r>
-      <w:bookmarkEnd w:id="9"/>
+      <w:bookmarkEnd w:id="8"/>
     </w:p>
     <w:p>
       <w:pPr>
@@ -6285,8 +6283,8 @@
       <w:pPr>
         <w:pStyle w:val="Heading3"/>
       </w:pPr>
-      <w:bookmarkStart w:id="10" w:name="_Toc528163632"/>
-      <w:bookmarkStart w:id="11" w:name="_Hlk516050423"/>
+      <w:bookmarkStart w:id="9" w:name="_Toc528163632"/>
+      <w:bookmarkStart w:id="10" w:name="_Hlk516050423"/>
       <w:r>
         <w:lastRenderedPageBreak/>
         <w:t xml:space="preserve">2. </w:t>
@@ -6294,9 +6292,9 @@
       <w:r>
         <w:t>Jail-based substance use disorder treatment</w:t>
       </w:r>
-      <w:bookmarkEnd w:id="10"/>
-    </w:p>
-    <w:bookmarkEnd w:id="11"/>
+      <w:bookmarkEnd w:id="9"/>
+    </w:p>
+    <w:bookmarkEnd w:id="10"/>
     <w:p>
       <w:pPr>
         <w:pStyle w:val="Default"/>
@@ -6464,14 +6462,14 @@
       <w:pPr>
         <w:pStyle w:val="Heading3"/>
       </w:pPr>
-      <w:bookmarkStart w:id="12" w:name="_Toc528163633"/>
+      <w:bookmarkStart w:id="11" w:name="_Toc528163633"/>
       <w:r>
         <w:t xml:space="preserve">3. </w:t>
       </w:r>
       <w:r>
         <w:t>Aftercare Services</w:t>
       </w:r>
-      <w:bookmarkEnd w:id="12"/>
+      <w:bookmarkEnd w:id="11"/>
     </w:p>
     <w:p>
       <w:pPr>
@@ -6699,16 +6697,16 @@
         <w:pStyle w:val="Heading2"/>
         <w:ind w:left="215"/>
       </w:pPr>
-      <w:bookmarkStart w:id="13" w:name="_Toc517431874"/>
-      <w:bookmarkStart w:id="14" w:name="_Toc528163634"/>
+      <w:bookmarkStart w:id="12" w:name="_Toc517431874"/>
+      <w:bookmarkStart w:id="13" w:name="_Toc528163634"/>
       <w:r>
         <w:t xml:space="preserve">B. </w:t>
       </w:r>
       <w:r>
         <w:t>Evidence-Based Programs or Practices</w:t>
       </w:r>
+      <w:bookmarkEnd w:id="12"/>
       <w:bookmarkEnd w:id="13"/>
-      <w:bookmarkEnd w:id="14"/>
     </w:p>
     <w:p>
       <w:pPr>
@@ -6902,7 +6900,7 @@
       <w:pPr>
         <w:pStyle w:val="Heading3"/>
       </w:pPr>
-      <w:bookmarkStart w:id="15" w:name="_Toc528163635"/>
+      <w:bookmarkStart w:id="14" w:name="_Toc528163635"/>
       <w:r>
         <w:lastRenderedPageBreak/>
         <w:t>Medications for opioid use disorder</w:t>
@@ -6910,7 +6908,7 @@
       <w:r>
         <w:t xml:space="preserve"> maintenance treatment</w:t>
       </w:r>
-      <w:bookmarkEnd w:id="15"/>
+      <w:bookmarkEnd w:id="14"/>
     </w:p>
     <w:p>
       <w:pPr>
@@ -7149,11 +7147,11 @@
       <w:pPr>
         <w:pStyle w:val="Heading3"/>
       </w:pPr>
-      <w:bookmarkStart w:id="16" w:name="_Toc528163636"/>
+      <w:bookmarkStart w:id="15" w:name="_Toc528163636"/>
       <w:r>
         <w:t>Evidence-based therapies</w:t>
       </w:r>
-      <w:bookmarkEnd w:id="16"/>
+      <w:bookmarkEnd w:id="15"/>
     </w:p>
     <w:p>
       <w:pPr>
@@ -7690,11 +7688,11 @@
       <w:pPr>
         <w:pStyle w:val="Heading3"/>
       </w:pPr>
-      <w:bookmarkStart w:id="17" w:name="_Toc528163637"/>
+      <w:bookmarkStart w:id="16" w:name="_Toc528163637"/>
       <w:r>
         <w:t>Aftercare only services:</w:t>
       </w:r>
-      <w:bookmarkEnd w:id="17"/>
+      <w:bookmarkEnd w:id="16"/>
     </w:p>
     <w:p>
       <w:pPr>
@@ -8186,7 +8184,7 @@
         <w:pStyle w:val="Heading1"/>
         <w:ind w:left="0"/>
       </w:pPr>
-      <w:bookmarkStart w:id="18" w:name="_Toc528163638"/>
+      <w:bookmarkStart w:id="17" w:name="_Toc528163638"/>
       <w:r>
         <w:lastRenderedPageBreak/>
         <w:t xml:space="preserve">4.  </w:t>
@@ -8194,7 +8192,7 @@
       <w:r>
         <w:t>GOALS, OBJECTIVES AND PERFORMANCE MEASURES</w:t>
       </w:r>
-      <w:bookmarkEnd w:id="18"/>
+      <w:bookmarkEnd w:id="17"/>
     </w:p>
     <w:p>
       <w:pPr>
@@ -8342,16 +8340,16 @@
         <w:pStyle w:val="Heading2"/>
         <w:ind w:left="215"/>
       </w:pPr>
-      <w:bookmarkStart w:id="19" w:name="_Toc528163639"/>
+      <w:bookmarkStart w:id="18" w:name="_Toc528163639"/>
       <w:r>
         <w:t xml:space="preserve">1. </w:t>
       </w:r>
-      <w:bookmarkStart w:id="20" w:name="_Toc517431884"/>
+      <w:bookmarkStart w:id="19" w:name="_Toc517431884"/>
       <w:r>
         <w:t>Corrections-based substance use disorder treatment</w:t>
       </w:r>
+      <w:bookmarkEnd w:id="18"/>
       <w:bookmarkEnd w:id="19"/>
-      <w:bookmarkEnd w:id="20"/>
     </w:p>
     <w:p>
       <w:pPr>
@@ -10268,22 +10266,22 @@
         <w:pStyle w:val="Heading2"/>
         <w:ind w:left="0" w:firstLine="0"/>
       </w:pPr>
-      <w:bookmarkStart w:id="21" w:name="_Toc517431885"/>
+      <w:bookmarkStart w:id="20" w:name="_Toc517431885"/>
     </w:p>
     <w:p>
       <w:pPr>
         <w:pStyle w:val="Heading2"/>
         <w:ind w:left="215"/>
       </w:pPr>
-      <w:bookmarkStart w:id="22" w:name="_Toc528163640"/>
+      <w:bookmarkStart w:id="21" w:name="_Toc528163640"/>
       <w:r>
         <w:t xml:space="preserve">2. </w:t>
       </w:r>
       <w:r>
         <w:t>Jail-based substance use disorder treatment</w:t>
       </w:r>
+      <w:bookmarkEnd w:id="20"/>
       <w:bookmarkEnd w:id="21"/>
-      <w:bookmarkEnd w:id="22"/>
     </w:p>
     <w:tbl>
       <w:tblPr>
@@ -11687,8 +11685,8 @@
         <w:pStyle w:val="Heading2"/>
         <w:ind w:left="215"/>
       </w:pPr>
-      <w:bookmarkStart w:id="23" w:name="_Toc517431886"/>
-      <w:bookmarkStart w:id="24" w:name="_Toc528163641"/>
+      <w:bookmarkStart w:id="22" w:name="_Toc517431886"/>
+      <w:bookmarkStart w:id="23" w:name="_Toc528163641"/>
       <w:r>
         <w:t xml:space="preserve">3. </w:t>
       </w:r>
@@ -11698,11 +11696,11 @@
       <w:r>
         <w:t>Aftercare</w:t>
       </w:r>
+      <w:bookmarkEnd w:id="22"/>
+      <w:r>
+        <w:t xml:space="preserve"> services</w:t>
+      </w:r>
       <w:bookmarkEnd w:id="23"/>
-      <w:r>
-        <w:t xml:space="preserve"> services</w:t>
-      </w:r>
-      <w:bookmarkEnd w:id="24"/>
     </w:p>
     <w:p>
       <w:pPr>
@@ -13147,11 +13145,11 @@
         <w:pStyle w:val="Heading1"/>
         <w:ind w:left="0"/>
       </w:pPr>
-      <w:bookmarkStart w:id="25" w:name="_Toc528163642"/>
+      <w:bookmarkStart w:id="24" w:name="_Toc528163642"/>
       <w:r>
         <w:t>5.  FUNDING INFORMATION</w:t>
       </w:r>
-      <w:bookmarkEnd w:id="25"/>
+      <w:bookmarkEnd w:id="24"/>
     </w:p>
     <w:p>
       <w:pPr>
@@ -13460,14 +13458,14 @@
           <w:b/>
         </w:rPr>
       </w:pPr>
-      <w:bookmarkStart w:id="26" w:name="_Toc528163643"/>
+      <w:bookmarkStart w:id="25" w:name="_Toc528163643"/>
       <w:r>
         <w:rPr>
           <w:b/>
         </w:rPr>
         <w:t>Allowable funding request ranges</w:t>
       </w:r>
-      <w:bookmarkEnd w:id="26"/>
+      <w:bookmarkEnd w:id="25"/>
     </w:p>
     <w:tbl>
       <w:tblPr>
@@ -13652,11 +13650,11 @@
         <w:pStyle w:val="Heading1"/>
         <w:ind w:left="0"/>
       </w:pPr>
-      <w:bookmarkStart w:id="27" w:name="_Toc528163644"/>
+      <w:bookmarkStart w:id="26" w:name="_Toc528163644"/>
       <w:r>
         <w:t>6.  ELIGIBILITY INFORMATION</w:t>
       </w:r>
-      <w:bookmarkEnd w:id="27"/>
+      <w:bookmarkEnd w:id="26"/>
       <w:r>
         <w:t xml:space="preserve"> </w:t>
       </w:r>
@@ -14612,12 +14610,12 @@
         <w:pStyle w:val="Heading1"/>
         <w:ind w:left="0"/>
       </w:pPr>
-      <w:bookmarkStart w:id="28" w:name="_Toc528163645"/>
+      <w:bookmarkStart w:id="27" w:name="_Toc528163645"/>
       <w:r>
         <w:lastRenderedPageBreak/>
         <w:t>7.  APPLICATION SUBMISSION INFORMATION</w:t>
       </w:r>
-      <w:bookmarkEnd w:id="28"/>
+      <w:bookmarkEnd w:id="27"/>
     </w:p>
     <w:p>
       <w:pPr>
@@ -14699,7 +14697,7 @@
         </w:rPr>
         <w:t xml:space="preserve">to </w:t>
       </w:r>
-      <w:bookmarkStart w:id="29" w:name="_Hlk519767654"/>
+      <w:bookmarkStart w:id="28" w:name="_Hlk519767654"/>
       <w:r>
         <w:fldChar w:fldCharType="begin"/>
       </w:r>
@@ -14715,7 +14713,7 @@
         </w:rPr>
         <w:t>CJA.2018rsatNOFO@Illinois.gov</w:t>
       </w:r>
-      <w:bookmarkEnd w:id="29"/>
+      <w:bookmarkEnd w:id="28"/>
       <w:r>
         <w:fldChar w:fldCharType="end"/>
       </w:r>
@@ -14879,14 +14877,14 @@
         <w:pStyle w:val="Heading2"/>
         <w:ind w:left="215"/>
       </w:pPr>
-      <w:bookmarkStart w:id="30" w:name="_Toc528163646"/>
+      <w:bookmarkStart w:id="29" w:name="_Toc528163646"/>
       <w:r>
         <w:t>Required d</w:t>
       </w:r>
       <w:r>
         <w:t>ocuments:</w:t>
       </w:r>
-      <w:bookmarkEnd w:id="30"/>
+      <w:bookmarkEnd w:id="29"/>
     </w:p>
     <w:tbl>
       <w:tblPr>
@@ -15507,6 +15505,8 @@
           <w:color w:val="auto"/>
         </w:rPr>
       </w:pPr>
+      <w:bookmarkStart w:id="30" w:name="_GoBack"/>
+      <w:bookmarkEnd w:id="30"/>
     </w:p>
     <w:p>
       <w:pPr>
@@ -15588,6 +15588,12 @@
         <w:rPr>
           <w:color w:val="auto"/>
         </w:rPr>
+        <w:t xml:space="preserve">The technical assistance session will be available for viewing on November 15, 2018.  </w:t>
+      </w:r>
+      <w:r>
+        <w:rPr>
+          <w:color w:val="auto"/>
+        </w:rPr>
         <w:t>Information provided during this webinar will be unofficial and not binding on</w:t>
       </w:r>
       <w:r>
@@ -16056,6 +16062,7 @@
           <w:b/>
           <w:color w:val="auto"/>
         </w:rPr>
+        <w:lastRenderedPageBreak/>
         <w:t>Supplanting</w:t>
       </w:r>
     </w:p>
@@ -16389,6 +16396,7 @@
       </w:pPr>
       <w:bookmarkStart w:id="32" w:name="_Toc528163648"/>
       <w:r>
+        <w:lastRenderedPageBreak/>
         <w:t>9</w:t>
       </w:r>
       <w:r>
@@ -16425,7 +16433,6 @@
         <w:rPr>
           <w:color w:val="auto"/>
         </w:rPr>
-        <w:lastRenderedPageBreak/>
         <w:t xml:space="preserve">Application materials must address all components of the NOFO and demonstrate both a need for and ability to successfully implement the program. </w:t>
       </w:r>
     </w:p>
@@ -17318,15 +17325,8 @@
                 <w:snapToGrid w:val="0"/>
                 <w:color w:val="auto"/>
               </w:rPr>
-              <w:t xml:space="preserve">Clearly provides a description of the process for reentry from jail or prison into the community. </w:t>
-            </w:r>
-            <w:r>
-              <w:rPr>
-                <w:snapToGrid w:val="0"/>
-                <w:color w:val="auto"/>
-              </w:rPr>
               <w:lastRenderedPageBreak/>
-              <w:t>This should include a discussion of how reentry treatment planning is provided and how continuity of care is maintained between transition.</w:t>
+              <w:t>Clearly provides a description of the process for reentry from jail or prison into the community. This should include a discussion of how reentry treatment planning is provided and how continuity of care is maintained between transition.</w:t>
             </w:r>
           </w:p>
         </w:tc>
@@ -17350,7 +17350,6 @@
                 <w:snapToGrid w:val="0"/>
                 <w:color w:val="auto"/>
               </w:rPr>
-              <w:lastRenderedPageBreak/>
               <w:t>8</w:t>
             </w:r>
           </w:p>
@@ -18891,7 +18890,15 @@
                 <w:snapToGrid w:val="0"/>
                 <w:color w:val="auto"/>
               </w:rPr>
-              <w:t>Budgeted items are cost-effective in relation to the proposed activities</w:t>
+              <w:t xml:space="preserve">Budgeted items are cost-effective in relation to </w:t>
+            </w:r>
+            <w:r>
+              <w:rPr>
+                <w:snapToGrid w:val="0"/>
+                <w:color w:val="auto"/>
+              </w:rPr>
+              <w:lastRenderedPageBreak/>
+              <w:t>the proposed activities</w:t>
             </w:r>
           </w:p>
         </w:tc>
@@ -18915,6 +18922,7 @@
                 <w:snapToGrid w:val="0"/>
                 <w:color w:val="auto"/>
               </w:rPr>
+              <w:lastRenderedPageBreak/>
               <w:t>2</w:t>
             </w:r>
           </w:p>
@@ -18960,7 +18968,6 @@
                 <w:snapToGrid w:val="0"/>
                 <w:color w:val="auto"/>
               </w:rPr>
-              <w:lastRenderedPageBreak/>
               <w:t>Budget Narrative:</w:t>
             </w:r>
             <w:r>
@@ -19584,7 +19591,14 @@
         <w:rPr>
           <w:color w:val="auto"/>
         </w:rPr>
-        <w:t xml:space="preserve">ICJIA reserves the right to reject any or all incomplete proposals, proposals including unallowable activities, proposals that fail to meet eligibility or program requirements, or proposals that are otherwise deemed to be unsatisfactory. ICJIA also reserves the right to invite one or more applicants to provide necessary clarifications prior to </w:t>
+        <w:t xml:space="preserve">ICJIA reserves the right to reject any or all incomplete proposals, proposals including unallowable activities, proposals that fail to meet eligibility or program requirements, or proposals that are otherwise deemed to be unsatisfactory. ICJIA also reserves the right to invite </w:t>
+      </w:r>
+      <w:r>
+        <w:rPr>
+          <w:color w:val="auto"/>
+        </w:rPr>
+        <w:lastRenderedPageBreak/>
+        <w:t xml:space="preserve">one or more applicants to provide necessary clarifications prior to </w:t>
       </w:r>
       <w:r>
         <w:rPr>
@@ -19596,14 +19610,7 @@
         <w:rPr>
           <w:color w:val="auto"/>
         </w:rPr>
-        <w:t xml:space="preserve"> and to invite </w:t>
-      </w:r>
-      <w:r>
-        <w:rPr>
-          <w:color w:val="auto"/>
-        </w:rPr>
-        <w:lastRenderedPageBreak/>
-        <w:t>successful applicants to submit amended proposals and modify budgets that include unallowable or unreasonable costs.</w:t>
+        <w:t xml:space="preserve"> and to invite successful applicants to submit amended proposals and modify budgets that include unallowable or unreasonable costs.</w:t>
       </w:r>
     </w:p>
     <w:p>
@@ -20098,7 +20105,14 @@
         <w:rPr>
           <w:color w:val="auto"/>
         </w:rPr>
-        <w:t>. The written appeal must include at a minimum the following:</w:t>
+        <w:t xml:space="preserve">. The </w:t>
+      </w:r>
+      <w:r>
+        <w:rPr>
+          <w:color w:val="auto"/>
+        </w:rPr>
+        <w:lastRenderedPageBreak/>
+        <w:t>written appeal must include at a minimum the following:</w:t>
       </w:r>
     </w:p>
     <w:p>
@@ -20990,7 +21004,6 @@
           <w:b/>
           <w:color w:val="auto"/>
         </w:rPr>
-        <w:lastRenderedPageBreak/>
         <w:t xml:space="preserve">Administrative and National Policy Requirements. </w:t>
       </w:r>
       <w:r>
@@ -26183,7 +26196,7 @@
           <w:rPr>
             <w:noProof/>
           </w:rPr>
-          <w:t>4</w:t>
+          <w:t>24</w:t>
         </w:r>
         <w:r>
           <w:rPr>
@@ -32336,7 +32349,7 @@
 </file>
 
 <file path=customXml/itemProps1.xml><?xml version="1.0" encoding="utf-8"?>
-<ds:datastoreItem xmlns:ds="http://schemas.openxmlformats.org/officeDocument/2006/customXml" ds:itemID="{9A4A3F94-E250-4828-8D4A-6D8947511286}">
+<ds:datastoreItem xmlns:ds="http://schemas.openxmlformats.org/officeDocument/2006/customXml" ds:itemID="{33281001-0E20-43DF-B217-BBE945D05969}">
   <ds:schemaRefs>
     <ds:schemaRef ds:uri="http://schemas.openxmlformats.org/officeDocument/2006/bibliography"/>
   </ds:schemaRefs>

</xml_diff>